<commit_message>
added generation of univariate tables for both FRP and RRP
</commit_message>
<xml_diff>
--- a/thabs_PHD/analysis_file_tables.docx
+++ b/thabs_PHD/analysis_file_tables.docx
@@ -101,7 +101,7 @@
         <w:pStyle w:val="Date"/>
       </w:pPr>
       <w:r>
-        <w:t xml:space="preserve">2022-08-01</w:t>
+        <w:t xml:space="preserve">2022-08-02</w:t>
       </w:r>
     </w:p>
     <w:sdt>
@@ -7707,13 +7707,13 @@
       </w:tr>
     </w:tbl>
     <w:bookmarkEnd w:id="22"/>
-    <w:bookmarkStart w:id="23" w:name="X9b19beb2e8ed0af6b58fc3b7272fcfe24048314"/>
+    <w:bookmarkStart w:id="23" w:name="X80ad9036bc2ef318a950f7fd039e1d189c7fa5c"/>
     <w:p>
       <w:pPr>
         <w:pStyle w:val="Heading1"/>
       </w:pPr>
       <w:r>
-        <w:t xml:space="preserve">Table 3: Bivariate table with inmputed data</w:t>
+        <w:t xml:space="preserve">Table 3: Bivariate table with imputed data</w:t>
       </w:r>
     </w:p>
     <w:p>
@@ -10616,13 +10616,13 @@
       </w:tr>
     </w:tbl>
     <w:bookmarkEnd w:id="23"/>
-    <w:bookmarkStart w:id="24" w:name="X57bf0cde72bcc9f3cbd61164fe0388c3a99a488"/>
+    <w:bookmarkStart w:id="24" w:name="X2a6b84b707f503cbe0808f4f39a1bd846663630"/>
     <w:p>
       <w:pPr>
         <w:pStyle w:val="Heading1"/>
       </w:pPr>
       <w:r>
-        <w:t xml:space="preserve">multivariate table (generated with imputed data)</w:t>
+        <w:t xml:space="preserve">Table 4: Multivariate table (generated with imputed data)</w:t>
       </w:r>
     </w:p>
     <w:p>
@@ -12461,13 +12461,13 @@
         <w:t xml:space="preserve"> </w:t>
       </w:r>
       <w:r>
-        <w:t xml:space="preserve">Log10_viralload + Neutrophils + Lymphocyte_count + Potassium +</w:t>
-      </w:r>
-      <w:r>
-        <w:t xml:space="preserve"> </w:t>
-      </w:r>
-      <w:r>
-        <w:t xml:space="preserve">gender, data = model_dataset)</w:t>
+        <w:t xml:space="preserve">Log10_viralload + Neutrophils + Lymphocyte_count + Potassium,</w:t>
+      </w:r>
+      <w:r>
+        <w:t xml:space="preserve"> </w:t>
+      </w:r>
+      <w:r>
+        <w:t xml:space="preserve">data = model_dataset)</w:t>
       </w:r>
     </w:p>
     <w:p>
@@ -12486,7 +12486,7 @@
         <w:rPr>
           <w:rStyle w:val="VerbatimChar"/>
         </w:rPr>
-        <w:t xml:space="preserve">                 coef exp(coef) se(coef)      z Pr(&gt;|z|)    </w:t>
+        <w:t xml:space="preserve">                  coef exp(coef)  se(coef)      z Pr(&gt;|z|)    </w:t>
       </w:r>
     </w:p>
     <w:p>
@@ -12494,13 +12494,13 @@
         <w:pStyle w:val="FirstParagraph"/>
       </w:pPr>
       <w:r>
-        <w:t xml:space="preserve">Addisons_disease -0.62034 0.53776 0.48611 -1.276 0.20191</w:t>
+        <w:t xml:space="preserve">Addisons_disease -0.570177 0.565425 0.485979 -1.173 0.24069</w:t>
       </w:r>
       <w:r>
         <w:br/>
       </w:r>
       <w:r>
-        <w:t xml:space="preserve">Log10_viralload 0.57125 1.77047 0.11518 4.960 7.07e-07 *</w:t>
+        <w:t xml:space="preserve">Log10_viralload 0.573367 1.774231 0.116422 4.925 8.44e-07 *</w:t>
       </w:r>
       <w:r>
         <w:rPr>
@@ -12514,7 +12514,7 @@
           <w:bCs/>
           <w:b/>
         </w:rPr>
-        <w:t xml:space="preserve">Neutrophils -0.02841 0.97199 0.01014 -2.801 0.00509</w:t>
+        <w:t xml:space="preserve">Neutrophils -0.026815 0.973541 0.009989 -2.685 0.00726</w:t>
       </w:r>
       <w:r>
         <w:rPr>
@@ -12527,19 +12527,13 @@
         <w:t xml:space="preserve"> </w:t>
       </w:r>
       <w:r>
-        <w:t xml:space="preserve">Lymphocyte_count -0.08293 0.92041 0.03048 -2.721 0.00651 **</w:t>
-      </w:r>
-      <w:r>
-        <w:t xml:space="preserve"> </w:t>
-      </w:r>
-      <w:r>
-        <w:t xml:space="preserve">Potassium -0.11776 0.88891 0.12420 -0.948 0.34307</w:t>
-      </w:r>
-      <w:r>
-        <w:br/>
-      </w:r>
-      <w:r>
-        <w:t xml:space="preserve">gender -0.42063 0.65664 0.28399 -1.481 0.13857</w:t>
+        <w:t xml:space="preserve">Lymphocyte_count -0.079017 0.924024 0.030314 -2.607 0.00915 **</w:t>
+      </w:r>
+      <w:r>
+        <w:t xml:space="preserve"> </w:t>
+      </w:r>
+      <w:r>
+        <w:t xml:space="preserve">Potassium -0.148740 0.861793 0.140028 -1.062 0.28814</w:t>
       </w:r>
       <w:r>
         <w:br/>
@@ -12619,37 +12613,31 @@
         <w:pStyle w:val="FirstParagraph"/>
       </w:pPr>
       <w:r>
-        <w:t xml:space="preserve">Addisons_disease 0.5378 1.8596 0.2074 1.3943</w:t>
-      </w:r>
-      <w:r>
-        <w:t xml:space="preserve"> </w:t>
-      </w:r>
-      <w:r>
-        <w:t xml:space="preserve">Log10_viralload 1.7705 0.5648 1.4127 2.2189</w:t>
-      </w:r>
-      <w:r>
-        <w:t xml:space="preserve"> </w:t>
-      </w:r>
-      <w:r>
-        <w:t xml:space="preserve">Neutrophils 0.9720 1.0288 0.9529 0.9915</w:t>
-      </w:r>
-      <w:r>
-        <w:t xml:space="preserve"> </w:t>
-      </w:r>
-      <w:r>
-        <w:t xml:space="preserve">Lymphocyte_count 0.9204 1.0865 0.8670 0.9771</w:t>
-      </w:r>
-      <w:r>
-        <w:t xml:space="preserve"> </w:t>
-      </w:r>
-      <w:r>
-        <w:t xml:space="preserve">Potassium 0.8889 1.1250 0.6968 1.1339</w:t>
-      </w:r>
-      <w:r>
-        <w:t xml:space="preserve"> </w:t>
-      </w:r>
-      <w:r>
-        <w:t xml:space="preserve">gender 0.6566 1.5229 0.3764 1.1457</w:t>
+        <w:t xml:space="preserve">Addisons_disease 0.5654 1.7686 0.2181 1.4657</w:t>
+      </w:r>
+      <w:r>
+        <w:t xml:space="preserve"> </w:t>
+      </w:r>
+      <w:r>
+        <w:t xml:space="preserve">Log10_viralload 1.7742 0.5636 1.4122 2.2290</w:t>
+      </w:r>
+      <w:r>
+        <w:t xml:space="preserve"> </w:t>
+      </w:r>
+      <w:r>
+        <w:t xml:space="preserve">Neutrophils 0.9735 1.0272 0.9547 0.9928</w:t>
+      </w:r>
+      <w:r>
+        <w:t xml:space="preserve"> </w:t>
+      </w:r>
+      <w:r>
+        <w:t xml:space="preserve">Lymphocyte_count 0.9240 1.0822 0.8707 0.9806</w:t>
+      </w:r>
+      <w:r>
+        <w:t xml:space="preserve"> </w:t>
+      </w:r>
+      <w:r>
+        <w:t xml:space="preserve">Potassium 0.8618 1.1604 0.6550 1.1340</w:t>
       </w:r>
     </w:p>
     <w:p>
@@ -12657,25 +12645,25 @@
         <w:pStyle w:val="BodyText"/>
       </w:pPr>
       <w:r>
-        <w:t xml:space="preserve">Concordance= 0.763 (se = 0.032 )</w:t>
-      </w:r>
-      <w:r>
-        <w:t xml:space="preserve"> </w:t>
-      </w:r>
-      <w:r>
-        <w:t xml:space="preserve">Likelihood ratio test= 47.46 on 6 df, p=2e-08</w:t>
-      </w:r>
-      <w:r>
-        <w:t xml:space="preserve"> </w:t>
-      </w:r>
-      <w:r>
-        <w:t xml:space="preserve">Wald test = 37.02 on 6 df, p=2e-06</w:t>
-      </w:r>
-      <w:r>
-        <w:t xml:space="preserve"> </w:t>
-      </w:r>
-      <w:r>
-        <w:t xml:space="preserve">Score (logrank) test = 32.74 on 6 df, p=1e-05</w:t>
+        <w:t xml:space="preserve">Concordance= 0.755 (se = 0.032 )</w:t>
+      </w:r>
+      <w:r>
+        <w:t xml:space="preserve"> </w:t>
+      </w:r>
+      <w:r>
+        <w:t xml:space="preserve">Likelihood ratio test= 45.25 on 5 df, p=1e-08</w:t>
+      </w:r>
+      <w:r>
+        <w:t xml:space="preserve"> </w:t>
+      </w:r>
+      <w:r>
+        <w:t xml:space="preserve">Wald test = 34.27 on 5 df, p=2e-06</w:t>
+      </w:r>
+      <w:r>
+        <w:t xml:space="preserve"> </w:t>
+      </w:r>
+      <w:r>
+        <w:t xml:space="preserve">Score (logrank) test = 31.28 on 5 df, p=8e-06</w:t>
       </w:r>
     </w:p>
     <w:p>
@@ -12689,19 +12677,19 @@
         <w:t xml:space="preserve"> </w:t>
       </w:r>
       <w:r>
-        <w:t xml:space="preserve">-0.62033692 0.57124642 -0.02841188 -0.08293436</w:t>
-      </w:r>
-      <w:r>
-        <w:t xml:space="preserve"> </w:t>
-      </w:r>
-      <w:r>
-        <w:t xml:space="preserve">Potassium gender</w:t>
-      </w:r>
-      <w:r>
-        <w:t xml:space="preserve"> </w:t>
-      </w:r>
-      <w:r>
-        <w:t xml:space="preserve">-0.11775709 -0.42062579</w:t>
+        <w:t xml:space="preserve">-0.57017718 0.57336705 -0.02681546 -0.07901711</w:t>
+      </w:r>
+      <w:r>
+        <w:t xml:space="preserve"> </w:t>
+      </w:r>
+      <w:r>
+        <w:t xml:space="preserve">Potassium</w:t>
+      </w:r>
+      <w:r>
+        <w:t xml:space="preserve"> </w:t>
+      </w:r>
+      <w:r>
+        <w:t xml:space="preserve">-0.14873998</w:t>
       </w:r>
       <w:r>
         <w:t xml:space="preserve"> </w:t>
@@ -12713,37 +12701,31 @@
         <w:t xml:space="preserve"> </w:t>
       </w:r>
       <w:r>
-        <w:t xml:space="preserve">Addisons_disease -1.57309989 0.332426058</w:t>
-      </w:r>
-      <w:r>
-        <w:t xml:space="preserve"> </w:t>
-      </w:r>
-      <w:r>
-        <w:t xml:space="preserve">Log10_viralload 0.34549554 0.796997300</w:t>
-      </w:r>
-      <w:r>
-        <w:t xml:space="preserve"> </w:t>
-      </w:r>
-      <w:r>
-        <w:t xml:space="preserve">Neutrophils -0.04829079 -0.008532977</w:t>
-      </w:r>
-      <w:r>
-        <w:t xml:space="preserve"> </w:t>
-      </w:r>
-      <w:r>
-        <w:t xml:space="preserve">Lymphocyte_count -0.14267113 -0.023197598</w:t>
-      </w:r>
-      <w:r>
-        <w:t xml:space="preserve"> </w:t>
-      </w:r>
-      <w:r>
-        <w:t xml:space="preserve">Potassium -0.36118742 0.125673241</w:t>
-      </w:r>
-      <w:r>
-        <w:t xml:space="preserve"> </w:t>
-      </w:r>
-      <w:r>
-        <w:t xml:space="preserve">gender -0.97723351 0.135981936</w:t>
+        <w:t xml:space="preserve">Addisons_disease -1.52267867 0.38232431</w:t>
+      </w:r>
+      <w:r>
+        <w:t xml:space="preserve"> </w:t>
+      </w:r>
+      <w:r>
+        <w:t xml:space="preserve">Log10_viralload 0.34518346 0.80155064</w:t>
+      </w:r>
+      <w:r>
+        <w:t xml:space="preserve"> </w:t>
+      </w:r>
+      <w:r>
+        <w:t xml:space="preserve">Neutrophils -0.04639338 -0.00723754</w:t>
+      </w:r>
+      <w:r>
+        <w:t xml:space="preserve"> </w:t>
+      </w:r>
+      <w:r>
+        <w:t xml:space="preserve">Lymphocyte_count -0.13843227 -0.01960195</w:t>
+      </w:r>
+      <w:r>
+        <w:t xml:space="preserve"> </w:t>
+      </w:r>
+      <w:r>
+        <w:t xml:space="preserve">Potassium -0.42318892 0.12570896</w:t>
       </w:r>
     </w:p>
     <w:bookmarkEnd w:id="27"/>

</xml_diff>